<commit_message>
Reconozco q es un mosntruo de codigo pero ya los rfc9 y rfc 10 están listos.
</commit_message>
<xml_diff>
--- a/docs/Iteracion4/ITERACION4.docx
+++ b/docs/Iteracion4/ITERACION4.docx
@@ -27072,39 +27072,25 @@
     </w:p>
     <w:p>
       <w:pPr>
-        <w:pStyle w:val="Heading2"/>
+        <w:pStyle w:val="Heading1"/>
         <w:rPr>
           <w:lang w:val="es-ES"/>
         </w:rPr>
       </w:pPr>
-      <w:bookmarkStart w:id="6" w:name="_Toc497069836"/>
+      <w:bookmarkStart w:id="6" w:name="_Toc497069837"/>
+      <w:bookmarkStart w:id="7" w:name="_GoBack"/>
+      <w:bookmarkEnd w:id="7"/>
       <w:r>
         <w:rPr>
           <w:lang w:val="es-ES"/>
         </w:rPr>
         <w:lastRenderedPageBreak/>
-        <w:t>Documentación de la lógica de requerimientos nuevos y transaccionales</w:t>
+        <w:t>Construcción de la aplicación</w:t>
       </w:r>
       <w:bookmarkEnd w:id="6"/>
     </w:p>
     <w:p>
       <w:pPr>
-        <w:pStyle w:val="Heading1"/>
-        <w:rPr>
-          <w:lang w:val="es-ES"/>
-        </w:rPr>
-      </w:pPr>
-      <w:bookmarkStart w:id="7" w:name="_Toc497069837"/>
-      <w:r>
-        <w:rPr>
-          <w:lang w:val="es-ES"/>
-        </w:rPr>
-        <w:t>Construcción de la aplicación</w:t>
-      </w:r>
-      <w:bookmarkEnd w:id="7"/>
-    </w:p>
-    <w:p>
-      <w:pPr>
         <w:ind w:firstLine="284"/>
         <w:rPr>
           <w:lang w:val="es-ES"/>
@@ -27114,15 +27100,7 @@
         <w:rPr>
           <w:lang w:val="es-ES"/>
         </w:rPr>
-        <w:t>En esta sección se presenta una</w:t>
-      </w:r>
-      <w:bookmarkStart w:id="8" w:name="_GoBack"/>
-      <w:bookmarkEnd w:id="8"/>
-      <w:r>
-        <w:rPr>
-          <w:lang w:val="es-ES"/>
-        </w:rPr>
-        <w:t xml:space="preserve"> breve descripción de cómo se realizaron los requerimientos introducidos en esta nueva iteración. Las pruebas de los mismos se encuentran en colecciones de </w:t>
+        <w:t xml:space="preserve">En esta sección se presenta una breve descripción de cómo se realizaron los requerimientos introducidos en esta nueva iteración. Las pruebas de los mismos se encuentran en colecciones de </w:t>
       </w:r>
       <w:proofErr w:type="spellStart"/>
       <w:r>
@@ -27174,14 +27152,14 @@
           <w:lang w:val="es-ES"/>
         </w:rPr>
       </w:pPr>
-      <w:bookmarkStart w:id="9" w:name="_Toc497069838"/>
+      <w:bookmarkStart w:id="8" w:name="_Toc497069838"/>
       <w:r>
         <w:rPr>
           <w:lang w:val="es-ES"/>
         </w:rPr>
         <w:t>RF9</w:t>
       </w:r>
-      <w:bookmarkEnd w:id="9"/>
+      <w:bookmarkEnd w:id="8"/>
     </w:p>
     <w:p>
       <w:pPr>
@@ -27201,83 +27179,157 @@
       <w:pPr>
         <w:pStyle w:val="Heading2"/>
       </w:pPr>
-      <w:bookmarkStart w:id="10" w:name="_Toc497069839"/>
+      <w:bookmarkStart w:id="9" w:name="_Toc497069839"/>
       <w:r>
         <w:t>RF10</w:t>
+      </w:r>
+      <w:bookmarkEnd w:id="9"/>
+    </w:p>
+    <w:p>
+      <w:pPr>
+        <w:rPr>
+          <w:lang w:val="es-ES"/>
+        </w:rPr>
+      </w:pPr>
+      <w:r>
+        <w:rPr>
+          <w:lang w:val="es-ES"/>
+        </w:rPr>
+        <w:t>Para este requerimiento se tuvo la decisión de coger cada producto y menú encontrado en la cuenta y verificar si era posible pagarlo o no con la disponibilidad actual del restaurante; si lo anterior fallaba de alguna manera se guardaba en una lista todos los artículos co</w:t>
+      </w:r>
+      <w:r>
+        <w:rPr>
+          <w:lang w:val="es-ES"/>
+        </w:rPr>
+        <w:t>m</w:t>
+      </w:r>
+      <w:r>
+        <w:rPr>
+          <w:lang w:val="es-ES"/>
+        </w:rPr>
+        <w:t>prados que no se tuvieran en el momento y se le mostraba al usuario el listado respectivo. Con este</w:t>
+      </w:r>
+      <w:r>
+        <w:rPr>
+          <w:lang w:val="es-ES"/>
+        </w:rPr>
+        <w:t xml:space="preserve"> </w:t>
+      </w:r>
+      <w:r>
+        <w:rPr>
+          <w:lang w:val="es-ES"/>
+        </w:rPr>
+        <w:t xml:space="preserve">listado se puede decidir actualizar el pedido, dejar todo cómo está </w:t>
+      </w:r>
+      <w:proofErr w:type="gramStart"/>
+      <w:r>
+        <w:rPr>
+          <w:lang w:val="es-ES"/>
+        </w:rPr>
+        <w:t>o ,</w:t>
+      </w:r>
+      <w:proofErr w:type="gramEnd"/>
+      <w:r>
+        <w:rPr>
+          <w:lang w:val="es-ES"/>
+        </w:rPr>
+        <w:t xml:space="preserve"> cuando se ofrezca la posibilidad de utilizar sustitutos, sustituir el producto dado por alguna de sus posibles opciones.</w:t>
+      </w:r>
+    </w:p>
+    <w:p>
+      <w:pPr>
+        <w:rPr>
+          <w:lang w:val="es-ES"/>
+        </w:rPr>
+      </w:pPr>
+    </w:p>
+    <w:p>
+      <w:pPr>
+        <w:pStyle w:val="Heading2"/>
+        <w:rPr>
+          <w:lang w:val="es-ES"/>
+        </w:rPr>
+      </w:pPr>
+      <w:bookmarkStart w:id="10" w:name="_Toc497069840"/>
+      <w:r>
+        <w:rPr>
+          <w:lang w:val="es-ES"/>
+        </w:rPr>
+        <w:t>RF11</w:t>
       </w:r>
       <w:bookmarkEnd w:id="10"/>
     </w:p>
     <w:p>
       <w:pPr>
-        <w:rPr>
-          <w:lang w:val="es-ES"/>
+        <w:ind w:firstLine="284"/>
+        <w:rPr>
+          <w:lang w:val="es-ES" w:eastAsia="ar-SA"/>
         </w:rPr>
       </w:pPr>
       <w:r>
         <w:rPr>
-          <w:lang w:val="es-ES"/>
-        </w:rPr>
-        <w:t>Para este requerimiento se tuvo la decisión de coger cada producto y menú encontrado en la cuenta y verificar si era posible pagarlo o no con la disponibilidad actual del restaurante; si lo anterior fallaba de alguna manera se guardaba en una lista todos los artículos co</w:t>
+          <w:lang w:val="es-ES" w:eastAsia="ar-SA"/>
+        </w:rPr>
+        <w:t xml:space="preserve">Para este requerimiento </w:t>
       </w:r>
       <w:r>
         <w:rPr>
-          <w:lang w:val="es-ES"/>
-        </w:rPr>
-        <w:t>m</w:t>
+          <w:lang w:val="es-ES" w:eastAsia="ar-SA"/>
+        </w:rPr>
+        <w:t>se permitió añadir las equivalencias de dos maneras: o mediante un PUT a la</w:t>
       </w:r>
       <w:r>
         <w:rPr>
-          <w:lang w:val="es-ES"/>
-        </w:rPr>
-        <w:t>prados que no se tuvieran en el momento y se le mostraba al usuario el listado respectivo. Con este</w:t>
+          <w:lang w:val="es-ES" w:eastAsia="ar-SA"/>
+        </w:rPr>
+        <w:t xml:space="preserve"> tabla</w:t>
       </w:r>
       <w:r>
         <w:rPr>
+          <w:lang w:val="es-ES" w:eastAsia="ar-SA"/>
+        </w:rPr>
+        <w:t xml:space="preserve"> de </w:t>
+      </w:r>
+      <w:proofErr w:type="spellStart"/>
+      <w:r>
+        <w:rPr>
+          <w:rFonts w:ascii="Courier New" w:eastAsia="Courier New" w:hAnsi="Courier New" w:cs="Courier New"/>
+          <w:sz w:val="20"/>
+          <w:szCs w:val="20"/>
+          <w:lang w:val="es-ES"/>
+        </w:rPr>
+        <w:t>InfoIngRest</w:t>
+      </w:r>
+      <w:proofErr w:type="spellEnd"/>
+      <w:r>
+        <w:rPr>
+          <w:rFonts w:ascii="Courier New" w:eastAsia="Courier New" w:hAnsi="Courier New" w:cs="Courier New"/>
+          <w:sz w:val="20"/>
+          <w:szCs w:val="20"/>
           <w:lang w:val="es-ES"/>
         </w:rPr>
         <w:t xml:space="preserve"> </w:t>
       </w:r>
       <w:r>
         <w:rPr>
-          <w:lang w:val="es-ES"/>
-        </w:rPr>
-        <w:t xml:space="preserve">listado se puede decidir actualizar el pedido, dejar todo cómo está </w:t>
-      </w:r>
-      <w:proofErr w:type="gramStart"/>
-      <w:r>
-        <w:rPr>
-          <w:lang w:val="es-ES"/>
-        </w:rPr>
-        <w:t>o ,</w:t>
-      </w:r>
-      <w:proofErr w:type="gramEnd"/>
-      <w:r>
-        <w:rPr>
-          <w:lang w:val="es-ES"/>
-        </w:rPr>
-        <w:t xml:space="preserve"> cuando se ofrezca la posibilidad de utilizar sustitutos, sustituir el producto dado por alguna de sus posibles opciones.</w:t>
+          <w:lang w:val="es-ES" w:eastAsia="ar-SA"/>
+        </w:rPr>
+        <w:t xml:space="preserve">el cual permiten modificar la lista de sustituciones que está guardada en ella, o mediante un POST en el cual se pueden asociar dos ingredientes, conociendo sus identificadores. Borrar la sustitución solo se permitió a través del PUT. </w:t>
       </w:r>
     </w:p>
     <w:p>
       <w:pPr>
+        <w:pStyle w:val="Heading2"/>
         <w:rPr>
           <w:lang w:val="es-ES"/>
         </w:rPr>
       </w:pPr>
-    </w:p>
-    <w:p>
-      <w:pPr>
-        <w:pStyle w:val="Heading2"/>
+      <w:bookmarkStart w:id="11" w:name="_Toc497069841"/>
+      <w:r>
         <w:rPr>
           <w:lang w:val="es-ES"/>
         </w:rPr>
-      </w:pPr>
-      <w:bookmarkStart w:id="11" w:name="_Toc497069840"/>
-      <w:r>
-        <w:rPr>
-          <w:lang w:val="es-ES"/>
-        </w:rPr>
-        <w:t>RF11</w:t>
+        <w:t>RF12</w:t>
       </w:r>
       <w:bookmarkEnd w:id="11"/>
     </w:p>
@@ -27292,25 +27344,7 @@
         <w:rPr>
           <w:lang w:val="es-ES" w:eastAsia="ar-SA"/>
         </w:rPr>
-        <w:t xml:space="preserve">Para este requerimiento </w:t>
-      </w:r>
-      <w:r>
-        <w:rPr>
-          <w:lang w:val="es-ES" w:eastAsia="ar-SA"/>
-        </w:rPr>
-        <w:t>se permitió añadir las equivalencias de dos maneras: o mediante un PUT a la</w:t>
-      </w:r>
-      <w:r>
-        <w:rPr>
-          <w:lang w:val="es-ES" w:eastAsia="ar-SA"/>
-        </w:rPr>
-        <w:t xml:space="preserve"> tabla</w:t>
-      </w:r>
-      <w:r>
-        <w:rPr>
-          <w:lang w:val="es-ES" w:eastAsia="ar-SA"/>
-        </w:rPr>
-        <w:t xml:space="preserve"> de </w:t>
+        <w:t xml:space="preserve">Para este requerimiento se permitió añadir las equivalencias de dos maneras: o mediante un PUT a la tabla de </w:t>
       </w:r>
       <w:proofErr w:type="spellStart"/>
       <w:r>
@@ -27320,7 +27354,7 @@
           <w:szCs w:val="20"/>
           <w:lang w:val="es-ES"/>
         </w:rPr>
-        <w:t>InfoIngRest</w:t>
+        <w:t>InfoProdRest</w:t>
       </w:r>
       <w:proofErr w:type="spellEnd"/>
       <w:r>
@@ -27336,7 +27370,7 @@
         <w:rPr>
           <w:lang w:val="es-ES" w:eastAsia="ar-SA"/>
         </w:rPr>
-        <w:t xml:space="preserve">el cual permiten modificar la lista de sustituciones que está guardada en ella, o mediante un POST en el cual se pueden asociar dos ingredientes, conociendo sus identificadores. Borrar la sustitución solo se permitió a través del PUT. </w:t>
+        <w:t>el cual permiten modificar la lista de sustituciones que está guardada en ella, o mediante un POST en el cual se pueden asociar dos productos, conociendo sus identificadores. Borrar la sustitución solo se permitió a través del PUT.</w:t>
       </w:r>
     </w:p>
     <w:p>
@@ -27346,12 +27380,12 @@
           <w:lang w:val="es-ES"/>
         </w:rPr>
       </w:pPr>
-      <w:bookmarkStart w:id="12" w:name="_Toc497069841"/>
+      <w:bookmarkStart w:id="12" w:name="_Toc497069842"/>
       <w:r>
         <w:rPr>
           <w:lang w:val="es-ES"/>
         </w:rPr>
-        <w:t>RF12</w:t>
+        <w:t>RF13</w:t>
       </w:r>
       <w:bookmarkEnd w:id="12"/>
     </w:p>
@@ -27359,40 +27393,14 @@
       <w:pPr>
         <w:ind w:firstLine="284"/>
         <w:rPr>
-          <w:lang w:val="es-ES" w:eastAsia="ar-SA"/>
+          <w:lang w:val="es-ES"/>
         </w:rPr>
       </w:pPr>
       <w:r>
         <w:rPr>
-          <w:lang w:val="es-ES" w:eastAsia="ar-SA"/>
-        </w:rPr>
-        <w:t xml:space="preserve">Para este requerimiento se permitió añadir las equivalencias de dos maneras: o mediante un PUT a la tabla de </w:t>
-      </w:r>
-      <w:proofErr w:type="spellStart"/>
-      <w:r>
-        <w:rPr>
-          <w:rFonts w:ascii="Courier New" w:eastAsia="Courier New" w:hAnsi="Courier New" w:cs="Courier New"/>
-          <w:sz w:val="20"/>
-          <w:szCs w:val="20"/>
           <w:lang w:val="es-ES"/>
         </w:rPr>
-        <w:t>InfoProdRest</w:t>
-      </w:r>
-      <w:proofErr w:type="spellEnd"/>
-      <w:r>
-        <w:rPr>
-          <w:rFonts w:ascii="Courier New" w:eastAsia="Courier New" w:hAnsi="Courier New" w:cs="Courier New"/>
-          <w:sz w:val="20"/>
-          <w:szCs w:val="20"/>
-          <w:lang w:val="es-ES"/>
-        </w:rPr>
-        <w:t xml:space="preserve"> </w:t>
-      </w:r>
-      <w:r>
-        <w:rPr>
-          <w:lang w:val="es-ES" w:eastAsia="ar-SA"/>
-        </w:rPr>
-        <w:t>el cual permiten modificar la lista de sustituciones que está guardada en ella, o mediante un POST en el cual se pueden asociar dos productos, conociendo sus identificadores. Borrar la sustitución solo se permitió a través del PUT.</w:t>
+        <w:t>Se pretende que cuando se actualice un restaurante se indique si se quiere surtir de nuevo los productos o no. En caso tal de que se desee hacer esto, se validad que solo lo pueda hacer un usuario dueño del restaurante objetivo. Al final, cuando se obtiene la información del restaurante se puede ver la reacomodación de datos de forma clara.</w:t>
       </w:r>
     </w:p>
     <w:p>
@@ -27402,12 +27410,12 @@
           <w:lang w:val="es-ES"/>
         </w:rPr>
       </w:pPr>
-      <w:bookmarkStart w:id="13" w:name="_Toc497069842"/>
+      <w:bookmarkStart w:id="13" w:name="_Toc497069843"/>
       <w:r>
         <w:rPr>
           <w:lang w:val="es-ES"/>
         </w:rPr>
-        <w:t>RF13</w:t>
+        <w:t>RF14</w:t>
       </w:r>
       <w:bookmarkEnd w:id="13"/>
     </w:p>
@@ -27415,14 +27423,14 @@
       <w:pPr>
         <w:ind w:firstLine="284"/>
         <w:rPr>
-          <w:lang w:val="es-ES"/>
+          <w:lang w:val="es-ES" w:eastAsia="ar-SA"/>
         </w:rPr>
       </w:pPr>
       <w:r>
         <w:rPr>
-          <w:lang w:val="es-ES"/>
-        </w:rPr>
-        <w:t>Se pretende que cuando se actualice un restaurante se indique si se quiere surtir de nuevo los productos o no. En caso tal de que se desee hacer esto, se validad que solo lo pueda hacer un usuario dueño del restaurante objetivo. Al final, cuando se obtiene la información del restaurante se puede ver la reacomodación de datos de forma clara.</w:t>
+          <w:lang w:val="es-ES" w:eastAsia="ar-SA"/>
+        </w:rPr>
+        <w:t>Este requerimiento se dividió en dos servicios REST diferentes, uno para ordenar productos, y otro para ordenar menús. Al ordenar el producto toca añadir en una lista las sustituciones deseadas, al ordenar el menú se puede sustituir un producto de él por otro, o sustituir un ingrediente dentro de alguno de los productos que componen el menú. Ambas cosas pueden hacerse añadiendo la lista de sustituciones al cuerpo de la petición.</w:t>
       </w:r>
     </w:p>
     <w:p>
@@ -27432,12 +27440,12 @@
           <w:lang w:val="es-ES"/>
         </w:rPr>
       </w:pPr>
-      <w:bookmarkStart w:id="14" w:name="_Toc497069843"/>
+      <w:bookmarkStart w:id="14" w:name="_Toc497069844"/>
       <w:r>
         <w:rPr>
           <w:lang w:val="es-ES"/>
         </w:rPr>
-        <w:t>RF14</w:t>
+        <w:t>RF15</w:t>
       </w:r>
       <w:bookmarkEnd w:id="14"/>
     </w:p>
@@ -27452,7 +27460,7 @@
         <w:rPr>
           <w:lang w:val="es-ES" w:eastAsia="ar-SA"/>
         </w:rPr>
-        <w:t>Este requerimiento se dividió en dos servicios REST diferentes, uno para ordenar productos, y otro para ordenar menús. Al ordenar el producto toca añadir en una lista las sustituciones deseadas, al ordenar el menú se puede sustituir un producto de él por otro, o sustituir un ingrediente dentro de alguno de los productos que componen el menú. Ambas cosas pueden hacerse añadiendo la lista de sustituciones al cuerpo de la petición.</w:t>
+        <w:t>Este requerimiento hace uso del requerimiento RF9 para ordenar varios pedidos. Todos deben pertenecer a la misma mesa, aunque pueden ser de diferentes cuentas. El ordenar los pedidos se hace de manera atómica, es decir, o se hacen todos los pedidos o ninguno. Cabe aclarar que esto también se hace a partir de dos servicios, uno para ordenar muchos productos, y otro para ordenar muchos menús.</w:t>
       </w:r>
     </w:p>
     <w:p>
@@ -27462,12 +27470,13 @@
           <w:lang w:val="es-ES"/>
         </w:rPr>
       </w:pPr>
-      <w:bookmarkStart w:id="15" w:name="_Toc497069844"/>
+      <w:bookmarkStart w:id="15" w:name="_Toc497069845"/>
       <w:r>
         <w:rPr>
           <w:lang w:val="es-ES"/>
         </w:rPr>
-        <w:t>RF15</w:t>
+        <w:lastRenderedPageBreak/>
+        <w:t>RF16</w:t>
       </w:r>
       <w:bookmarkEnd w:id="15"/>
     </w:p>
@@ -27482,7 +27491,7 @@
         <w:rPr>
           <w:lang w:val="es-ES" w:eastAsia="ar-SA"/>
         </w:rPr>
-        <w:t>Este requerimiento hace uso del requerimiento RF9 para ordenar varios pedidos. Todos deben pertenecer a la misma mesa, aunque pueden ser de diferentes cuentas. El ordenar los pedidos se hace de manera atómica, es decir, o se hacen todos los pedidos o ninguno. Cabe aclarar que esto también se hace a partir de dos servicios, uno para ordenar muchos productos, y otro para ordenar muchos menús.</w:t>
+        <w:t>En este requerimiento hace uso del requerimiento RF10 para tomar el servicio de todas las cuentas de una mesa, lo cual se hace de manera atómica, si no hay disponibilidad de algún pedido no se lleva a cabo el servicio de ninguno.</w:t>
       </w:r>
     </w:p>
     <w:p>
@@ -27492,13 +27501,12 @@
           <w:lang w:val="es-ES"/>
         </w:rPr>
       </w:pPr>
-      <w:bookmarkStart w:id="16" w:name="_Toc497069845"/>
+      <w:bookmarkStart w:id="16" w:name="_Toc497069846"/>
       <w:r>
         <w:rPr>
           <w:lang w:val="es-ES"/>
         </w:rPr>
-        <w:lastRenderedPageBreak/>
-        <w:t>RF16</w:t>
+        <w:t>RF17</w:t>
       </w:r>
       <w:bookmarkEnd w:id="16"/>
     </w:p>
@@ -27506,36 +27514,6 @@
       <w:pPr>
         <w:ind w:firstLine="284"/>
         <w:rPr>
-          <w:lang w:val="es-ES" w:eastAsia="ar-SA"/>
-        </w:rPr>
-      </w:pPr>
-      <w:r>
-        <w:rPr>
-          <w:lang w:val="es-ES" w:eastAsia="ar-SA"/>
-        </w:rPr>
-        <w:t>En este requerimiento hace uso del requerimiento RF10 para tomar el servicio de todas las cuentas de una mesa, lo cual se hace de manera atómica, si no hay disponibilidad de algún pedido no se lleva a cabo el servicio de ninguno.</w:t>
-      </w:r>
-    </w:p>
-    <w:p>
-      <w:pPr>
-        <w:pStyle w:val="Heading2"/>
-        <w:rPr>
-          <w:lang w:val="es-ES"/>
-        </w:rPr>
-      </w:pPr>
-      <w:bookmarkStart w:id="17" w:name="_Toc497069846"/>
-      <w:r>
-        <w:rPr>
-          <w:lang w:val="es-ES"/>
-        </w:rPr>
-        <w:t>RF17</w:t>
-      </w:r>
-      <w:bookmarkEnd w:id="17"/>
-    </w:p>
-    <w:p>
-      <w:pPr>
-        <w:ind w:firstLine="284"/>
-        <w:rPr>
           <w:rFonts w:ascii="Times" w:eastAsia="Times" w:hAnsi="Times" w:cs="Times"/>
           <w:lang w:val="es-ES"/>
         </w:rPr>
@@ -27633,14 +27611,14 @@
           <w:lang w:val="es-ES"/>
         </w:rPr>
       </w:pPr>
-      <w:bookmarkStart w:id="18" w:name="_Toc497069847"/>
+      <w:bookmarkStart w:id="17" w:name="_Toc497069847"/>
       <w:r>
         <w:rPr>
           <w:lang w:val="es-ES"/>
         </w:rPr>
         <w:t>RFC7</w:t>
       </w:r>
-      <w:bookmarkEnd w:id="18"/>
+      <w:bookmarkEnd w:id="17"/>
     </w:p>
     <w:p>
       <w:pPr>
@@ -28008,14 +27986,14 @@
           <w:lang w:val="es-ES"/>
         </w:rPr>
       </w:pPr>
-      <w:bookmarkStart w:id="19" w:name="_Toc497069848"/>
+      <w:bookmarkStart w:id="18" w:name="_Toc497069848"/>
       <w:r>
         <w:rPr>
           <w:lang w:val="es-ES"/>
         </w:rPr>
         <w:t>RFC8</w:t>
       </w:r>
-      <w:bookmarkEnd w:id="19"/>
+      <w:bookmarkEnd w:id="18"/>
     </w:p>
     <w:p>
       <w:pPr>
@@ -28180,14 +28158,14 @@
           <w:lang w:val="es-ES"/>
         </w:rPr>
       </w:pPr>
-      <w:bookmarkStart w:id="20" w:name="_Toc497069849"/>
+      <w:bookmarkStart w:id="19" w:name="_Toc497069849"/>
       <w:r>
         <w:rPr>
           <w:lang w:val="es-ES"/>
         </w:rPr>
         <w:t>RNF3</w:t>
       </w:r>
-      <w:bookmarkEnd w:id="20"/>
+      <w:bookmarkEnd w:id="19"/>
     </w:p>
     <w:p>
       <w:pPr>
@@ -28422,14 +28400,14 @@
           <w:lang w:val="es-ES"/>
         </w:rPr>
       </w:pPr>
-      <w:bookmarkStart w:id="21" w:name="_Toc497069850"/>
+      <w:bookmarkStart w:id="20" w:name="_Toc497069850"/>
       <w:r>
         <w:rPr>
           <w:lang w:val="es-ES"/>
         </w:rPr>
         <w:t>Consideraciones adicionales</w:t>
       </w:r>
-      <w:bookmarkEnd w:id="21"/>
+      <w:bookmarkEnd w:id="20"/>
     </w:p>
     <w:p>
       <w:pPr>
@@ -28809,14 +28787,14 @@
           <w:lang w:val="es-ES"/>
         </w:rPr>
       </w:pPr>
-      <w:bookmarkStart w:id="22" w:name="_Toc497069851"/>
+      <w:bookmarkStart w:id="21" w:name="_Toc497069851"/>
       <w:r>
         <w:rPr>
           <w:lang w:val="es-ES"/>
         </w:rPr>
         <w:t>Análisis de resultados</w:t>
       </w:r>
-      <w:bookmarkEnd w:id="22"/>
+      <w:bookmarkEnd w:id="21"/>
     </w:p>
     <w:p>
       <w:pPr>
@@ -28825,14 +28803,14 @@
           <w:lang w:val="es-ES"/>
         </w:rPr>
       </w:pPr>
-      <w:bookmarkStart w:id="23" w:name="_Toc497069852"/>
+      <w:bookmarkStart w:id="22" w:name="_Toc497069852"/>
       <w:r>
         <w:rPr>
           <w:lang w:val="es-ES"/>
         </w:rPr>
         <w:t>Aprendizajes y logros</w:t>
       </w:r>
-      <w:bookmarkEnd w:id="23"/>
+      <w:bookmarkEnd w:id="22"/>
     </w:p>
     <w:p>
       <w:pPr>
@@ -28891,14 +28869,14 @@
           <w:lang w:val="es-ES"/>
         </w:rPr>
       </w:pPr>
-      <w:bookmarkStart w:id="24" w:name="_Toc497069853"/>
+      <w:bookmarkStart w:id="23" w:name="_Toc497069853"/>
       <w:r>
         <w:rPr>
           <w:lang w:val="es-ES"/>
         </w:rPr>
         <w:t>Conclusiones</w:t>
       </w:r>
-      <w:bookmarkEnd w:id="24"/>
+      <w:bookmarkEnd w:id="23"/>
     </w:p>
     <w:p>
       <w:pPr>
@@ -29039,14 +29017,14 @@
           <w:lang w:val="es-ES"/>
         </w:rPr>
       </w:pPr>
-      <w:bookmarkStart w:id="25" w:name="_Toc497069854"/>
+      <w:bookmarkStart w:id="24" w:name="_Toc497069854"/>
       <w:r>
         <w:rPr>
           <w:lang w:val="es-ES"/>
         </w:rPr>
         <w:t>Bibliografía</w:t>
       </w:r>
-      <w:bookmarkEnd w:id="25"/>
+      <w:bookmarkEnd w:id="24"/>
     </w:p>
     <w:p>
       <w:pPr>
@@ -34193,7 +34171,7 @@
 </file>
 
 <file path=customXml/itemProps4.xml><?xml version="1.0" encoding="utf-8"?>
-<ds:datastoreItem xmlns:ds="http://schemas.openxmlformats.org/officeDocument/2006/customXml" ds:itemID="{07132C73-DFDD-7E47-B11D-CA24CB07A2BF}">
+<ds:datastoreItem xmlns:ds="http://schemas.openxmlformats.org/officeDocument/2006/customXml" ds:itemID="{210AEC86-8899-CC48-98BF-7F04383A873C}">
   <ds:schemaRefs>
     <ds:schemaRef ds:uri="http://schemas.openxmlformats.org/officeDocument/2006/bibliography"/>
   </ds:schemaRefs>

</xml_diff>